<commit_message>
Added Epics & Updated BW Change Sorting
</commit_message>
<xml_diff>
--- a/project_enhancements/documents/Odoo Project Enhancements Guide.docx
+++ b/project_enhancements/documents/Odoo Project Enhancements Guide.docx
@@ -8276,7 +8276,13 @@
     </w:p>
     <w:p>
       <w:r>
-        <w:t>The Scrum Project Enhancement enables a Project to use the Scrum framework and includes additional scrum related fields on Tasks and adds Sprints and Releases to Projects.</w:t>
+        <w:t xml:space="preserve">The Scrum Project Enhancement enables a Project to use the Scrum framework and includes additional scrum related fields on Tasks and adds </w:t>
+      </w:r>
+      <w:r>
+        <w:t xml:space="preserve">Epics, </w:t>
+      </w:r>
+      <w:r>
+        <w:t>Sprints and Releases to Projects.</w:t>
       </w:r>
     </w:p>
     <w:p>
@@ -8328,10 +8334,10 @@
           <w:noProof/>
         </w:rPr>
         <w:drawing>
-          <wp:inline distT="0" distB="0" distL="0" distR="0" wp14:anchorId="479D6AC3" wp14:editId="7265757A">
-            <wp:extent cx="5859780" cy="3617551"/>
-            <wp:effectExtent l="0" t="0" r="7620" b="2540"/>
-            <wp:docPr id="6" name="Picture 6"/>
+          <wp:inline distT="0" distB="0" distL="0" distR="0" wp14:anchorId="5F57732C" wp14:editId="7AD32DB7">
+            <wp:extent cx="6336030" cy="4564477"/>
+            <wp:effectExtent l="0" t="0" r="7620" b="7620"/>
+            <wp:docPr id="19" name="Picture 19"/>
             <wp:cNvGraphicFramePr>
               <a:graphicFrameLocks xmlns:a="http://schemas.openxmlformats.org/drawingml/2006/main" noChangeAspect="1"/>
             </wp:cNvGraphicFramePr>
@@ -8339,7 +8345,7 @@
               <a:graphicData uri="http://schemas.openxmlformats.org/drawingml/2006/picture">
                 <pic:pic xmlns:pic="http://schemas.openxmlformats.org/drawingml/2006/picture">
                   <pic:nvPicPr>
-                    <pic:cNvPr id="0" name="Picture 4"/>
+                    <pic:cNvPr id="0" name="Picture 1"/>
                     <pic:cNvPicPr>
                       <a:picLocks noChangeAspect="1" noChangeArrowheads="1"/>
                     </pic:cNvPicPr>
@@ -8360,7 +8366,7 @@
                   <pic:spPr bwMode="auto">
                     <a:xfrm>
                       <a:off x="0" y="0"/>
-                      <a:ext cx="5863668" cy="3619951"/>
+                      <a:ext cx="6338183" cy="4566028"/>
                     </a:xfrm>
                     <a:prstGeom prst="rect">
                       <a:avLst/>
@@ -8386,7 +8392,19 @@
         </w:numPr>
       </w:pPr>
       <w:r>
-        <w:t>Now Sprint and Releases tabs show on the Project and Scrum related fields will be visible on tasks and the project and tasks can be added to Sprints and Releases.</w:t>
+        <w:t xml:space="preserve">Now </w:t>
+      </w:r>
+      <w:r>
+        <w:t xml:space="preserve">Epics, </w:t>
+      </w:r>
+      <w:r>
+        <w:t>Sprint</w:t>
+      </w:r>
+      <w:r>
+        <w:t>s</w:t>
+      </w:r>
+      <w:r>
+        <w:t xml:space="preserve"> and Releases tabs show on the Project and Scrum related fields will be visible on tasks and the project and tasks can be added to Sprints and Releases.</w:t>
       </w:r>
     </w:p>
     <w:p>
@@ -8412,6 +8430,7 @@
         <w:rPr>
           <w:noProof/>
         </w:rPr>
+        <w:lastRenderedPageBreak/>
         <w:drawing>
           <wp:inline distT="0" distB="0" distL="0" distR="0" wp14:anchorId="1F79D548" wp14:editId="48E5F629">
             <wp:extent cx="846743" cy="2084070"/>
@@ -8468,7 +8487,6 @@
       </w:pPr>
       <w:bookmarkStart w:id="43" w:name="_Toc534198022"/>
       <w:r>
-        <w:lastRenderedPageBreak/>
         <w:t>Scrum Teams</w:t>
       </w:r>
       <w:bookmarkEnd w:id="43"/>
@@ -8908,6 +8926,7 @@
       </w:pPr>
       <w:bookmarkStart w:id="46" w:name="_Toc534198025"/>
       <w:r>
+        <w:lastRenderedPageBreak/>
         <w:t>Categories</w:t>
       </w:r>
       <w:bookmarkEnd w:id="46"/>
@@ -9112,7 +9131,6 @@
       </w:pPr>
       <w:bookmarkStart w:id="48" w:name="_Toc534198027"/>
       <w:r>
-        <w:lastRenderedPageBreak/>
         <w:t>Story Points</w:t>
       </w:r>
       <w:bookmarkEnd w:id="48"/>
@@ -9242,23 +9260,97 @@
       </w:pPr>
       <w:bookmarkStart w:id="49" w:name="_Toc534198028"/>
       <w:r>
-        <w:t>Project Tasks (With Scrum)</w:t>
-      </w:r>
-      <w:bookmarkEnd w:id="49"/>
-    </w:p>
-    <w:p>
-      <w:r>
-        <w:t>When ‘Use Scrum’ is enabled on a Project, additional fields show on the Tasks and some become required</w:t>
-      </w:r>
-      <w:r>
-        <w:t>. These are grouped in the body of the Task and are hidden if the Project isn’t using Scrum</w:t>
+        <w:t>Epics</w:t>
+      </w:r>
+    </w:p>
+    <w:p>
+      <w:r>
+        <w:t>An epic is a body of work that can be broken down into specific tasks (called “stories”</w:t>
+      </w:r>
+      <w:r>
+        <w:t>, “tasks”</w:t>
+      </w:r>
+      <w:r>
+        <w:t xml:space="preserve"> or “user stories”) based on the needs/requests of customers or end users. Epics are </w:t>
+      </w:r>
+      <w:r>
+        <w:t>another</w:t>
+      </w:r>
+      <w:r>
+        <w:t xml:space="preserve"> helpful way to organize your </w:t>
+      </w:r>
+      <w:r>
+        <w:t>tasks into smaller groups</w:t>
       </w:r>
       <w:r>
         <w:t>.</w:t>
       </w:r>
     </w:p>
     <w:p>
-      <w:pPr>
+      <w:r>
+        <w:t>When ‘Use Scrum’ is enabled on a Project, you can add Epics from the Project form.</w:t>
+      </w:r>
+    </w:p>
+    <w:p>
+      <w:pPr>
+        <w:pStyle w:val="ListParagraph"/>
+        <w:numPr>
+          <w:ilvl w:val="0"/>
+          <w:numId w:val="30"/>
+        </w:numPr>
+      </w:pPr>
+      <w:r>
+        <w:t>Open the Project in Edit mode.</w:t>
+      </w:r>
+    </w:p>
+    <w:p>
+      <w:pPr>
+        <w:pStyle w:val="ListParagraph"/>
+        <w:numPr>
+          <w:ilvl w:val="0"/>
+          <w:numId w:val="30"/>
+        </w:numPr>
+      </w:pPr>
+      <w:r>
+        <w:t>Go to the ‘</w:t>
+      </w:r>
+      <w:r>
+        <w:rPr>
+          <w:b/>
+        </w:rPr>
+        <w:t>Epics</w:t>
+      </w:r>
+      <w:r>
+        <w:t>’ tab</w:t>
+      </w:r>
+      <w:r>
+        <w:t>.</w:t>
+      </w:r>
+    </w:p>
+    <w:p>
+      <w:pPr>
+        <w:pStyle w:val="ListParagraph"/>
+        <w:numPr>
+          <w:ilvl w:val="0"/>
+          <w:numId w:val="30"/>
+        </w:numPr>
+      </w:pPr>
+      <w:r>
+        <w:t>Click ‘</w:t>
+      </w:r>
+      <w:r>
+        <w:rPr>
+          <w:b/>
+        </w:rPr>
+        <w:t>Add a line</w:t>
+      </w:r>
+      <w:r>
+        <w:t>’ to create an Epic or click an existing Epic to edit it.</w:t>
+      </w:r>
+    </w:p>
+    <w:p>
+      <w:pPr>
+        <w:pStyle w:val="ListParagraph"/>
         <w:jc w:val="center"/>
       </w:pPr>
       <w:r>
@@ -9266,10 +9358,10 @@
           <w:noProof/>
         </w:rPr>
         <w:drawing>
-          <wp:inline distT="0" distB="0" distL="0" distR="0" wp14:anchorId="3B7156E8" wp14:editId="4FC9B4D4">
-            <wp:extent cx="6584159" cy="4366260"/>
-            <wp:effectExtent l="0" t="0" r="7620" b="0"/>
-            <wp:docPr id="46" name="Picture 46"/>
+          <wp:inline distT="0" distB="0" distL="0" distR="0" wp14:anchorId="7DF22A38" wp14:editId="1321267D">
+            <wp:extent cx="6271260" cy="2867359"/>
+            <wp:effectExtent l="0" t="0" r="0" b="9525"/>
+            <wp:docPr id="31" name="Picture 31"/>
             <wp:cNvGraphicFramePr>
               <a:graphicFrameLocks xmlns:a="http://schemas.openxmlformats.org/drawingml/2006/main" noChangeAspect="1"/>
             </wp:cNvGraphicFramePr>
@@ -9277,7 +9369,7 @@
               <a:graphicData uri="http://schemas.openxmlformats.org/drawingml/2006/picture">
                 <pic:pic xmlns:pic="http://schemas.openxmlformats.org/drawingml/2006/picture">
                   <pic:nvPicPr>
-                    <pic:cNvPr id="0" name="Picture 18"/>
+                    <pic:cNvPr id="0" name="Picture 2"/>
                     <pic:cNvPicPr>
                       <a:picLocks noChangeAspect="1" noChangeArrowheads="1"/>
                     </pic:cNvPicPr>
@@ -9298,7 +9390,7 @@
                   <pic:spPr bwMode="auto">
                     <a:xfrm>
                       <a:off x="0" y="0"/>
-                      <a:ext cx="6587707" cy="4368613"/>
+                      <a:ext cx="6284026" cy="2873196"/>
                     </a:xfrm>
                     <a:prstGeom prst="rect">
                       <a:avLst/>
@@ -9316,329 +9408,42 @@
       </w:r>
     </w:p>
     <w:p>
-      <w:r>
-        <w:t>Field Descriptions:</w:t>
-      </w:r>
-    </w:p>
-    <w:p>
       <w:pPr>
         <w:pStyle w:val="ListParagraph"/>
         <w:numPr>
           <w:ilvl w:val="0"/>
-          <w:numId w:val="29"/>
-        </w:numPr>
-      </w:pPr>
-      <w:r>
-        <w:rPr>
-          <w:b/>
-        </w:rPr>
-        <w:t>Acceptance Criteria</w:t>
-      </w:r>
-      <w:r>
-        <w:t>:</w:t>
-      </w:r>
-      <w:r>
-        <w:t xml:space="preserve"> </w:t>
-      </w:r>
-      <w:r>
-        <w:t xml:space="preserve">Acceptance criteria define what must be done to complete </w:t>
-      </w:r>
-      <w:r>
-        <w:t>the Task.</w:t>
-      </w:r>
-    </w:p>
-    <w:p>
-      <w:pPr>
-        <w:pStyle w:val="ListParagraph"/>
-        <w:numPr>
-          <w:ilvl w:val="0"/>
-          <w:numId w:val="29"/>
-        </w:numPr>
-      </w:pPr>
-      <w:r>
-        <w:rPr>
-          <w:b/>
-        </w:rPr>
-        <w:t>Issue Type</w:t>
-      </w:r>
-      <w:r>
-        <w:t>:</w:t>
-      </w:r>
-      <w:r>
-        <w:t xml:space="preserve"> The type of issue, like Feature or Bug. </w:t>
-      </w:r>
-    </w:p>
-    <w:p>
-      <w:pPr>
-        <w:pStyle w:val="ListParagraph"/>
-        <w:numPr>
-          <w:ilvl w:val="0"/>
-          <w:numId w:val="29"/>
-        </w:numPr>
-      </w:pPr>
-      <w:r>
-        <w:rPr>
-          <w:b/>
-        </w:rPr>
-        <w:t>Source</w:t>
-      </w:r>
-      <w:r>
-        <w:t>:</w:t>
-      </w:r>
-      <w:r>
-        <w:t xml:space="preserve"> Where the task originated from. Customer, Internal, etc.</w:t>
-      </w:r>
-    </w:p>
-    <w:p>
-      <w:pPr>
-        <w:pStyle w:val="ListParagraph"/>
-        <w:numPr>
-          <w:ilvl w:val="0"/>
-          <w:numId w:val="29"/>
-        </w:numPr>
-      </w:pPr>
-      <w:r>
-        <w:rPr>
-          <w:b/>
-        </w:rPr>
-        <w:t>Story Points</w:t>
-      </w:r>
-      <w:r>
-        <w:t>:</w:t>
-      </w:r>
-      <w:r>
-        <w:t xml:space="preserve"> Pointing the task for the level of effort it will take to complete.</w:t>
-      </w:r>
-    </w:p>
-    <w:p>
-      <w:pPr>
-        <w:pStyle w:val="ListParagraph"/>
-        <w:numPr>
-          <w:ilvl w:val="0"/>
-          <w:numId w:val="29"/>
-        </w:numPr>
-      </w:pPr>
-      <w:r>
-        <w:rPr>
-          <w:b/>
-        </w:rPr>
-        <w:t>Sprint</w:t>
-      </w:r>
-      <w:r>
-        <w:t>:</w:t>
-      </w:r>
-      <w:r>
-        <w:t xml:space="preserve"> The Sprint that the Task is assigned to.</w:t>
-      </w:r>
-    </w:p>
-    <w:p>
-      <w:pPr>
-        <w:pStyle w:val="ListParagraph"/>
-        <w:numPr>
-          <w:ilvl w:val="0"/>
-          <w:numId w:val="29"/>
-        </w:numPr>
-      </w:pPr>
-      <w:r>
-        <w:rPr>
-          <w:b/>
-        </w:rPr>
-        <w:t>Planned Hours</w:t>
-      </w:r>
-      <w:r>
-        <w:t>:</w:t>
-      </w:r>
-      <w:r>
-        <w:t xml:space="preserve"> Estimated hours it will take to complete the Task.</w:t>
-      </w:r>
-    </w:p>
-    <w:p>
-      <w:pPr>
-        <w:pStyle w:val="ListParagraph"/>
-        <w:numPr>
-          <w:ilvl w:val="0"/>
-          <w:numId w:val="29"/>
-        </w:numPr>
-      </w:pPr>
-      <w:r>
-        <w:rPr>
-          <w:b/>
-        </w:rPr>
-        <w:t>Fix Version/s</w:t>
-      </w:r>
-      <w:r>
-        <w:t>:</w:t>
-      </w:r>
-      <w:r>
-        <w:t xml:space="preserve"> The version or versions the Task is scheduled to be included in for release.</w:t>
-      </w:r>
-    </w:p>
-    <w:p>
-      <w:pPr>
-        <w:pStyle w:val="ListParagraph"/>
-        <w:numPr>
-          <w:ilvl w:val="0"/>
-          <w:numId w:val="29"/>
-        </w:numPr>
-      </w:pPr>
-      <w:r>
-        <w:rPr>
-          <w:b/>
-        </w:rPr>
-        <w:t>Affects Version/s</w:t>
-      </w:r>
-      <w:r>
-        <w:t>:</w:t>
-      </w:r>
-      <w:r>
-        <w:t xml:space="preserve"> The affected version or versions the issue was related to or discovered.</w:t>
-      </w:r>
-    </w:p>
-    <w:p>
-      <w:pPr>
-        <w:pStyle w:val="ListParagraph"/>
-        <w:numPr>
-          <w:ilvl w:val="0"/>
-          <w:numId w:val="29"/>
-        </w:numPr>
-      </w:pPr>
-      <w:r>
-        <w:rPr>
-          <w:b/>
-        </w:rPr>
-        <w:t>Categories</w:t>
-      </w:r>
-      <w:r>
-        <w:t>:</w:t>
-      </w:r>
-      <w:r>
-        <w:t xml:space="preserve"> Organizational options for grouping or organizing tasks.</w:t>
-      </w:r>
-    </w:p>
-    <w:p>
-      <w:pPr>
-        <w:pStyle w:val="ListParagraph"/>
-        <w:numPr>
-          <w:ilvl w:val="0"/>
-          <w:numId w:val="29"/>
-        </w:numPr>
-      </w:pPr>
-      <w:r>
-        <w:rPr>
-          <w:b/>
-        </w:rPr>
-        <w:t>Labels</w:t>
-      </w:r>
-      <w:r>
-        <w:t>:</w:t>
-      </w:r>
-      <w:r>
-        <w:t xml:space="preserve"> </w:t>
-      </w:r>
-      <w:proofErr w:type="gramStart"/>
-      <w:r>
-        <w:t>Similar to</w:t>
-      </w:r>
-      <w:proofErr w:type="gramEnd"/>
-      <w:r>
-        <w:t xml:space="preserve"> Labels, a way to group or organize tasks.</w:t>
-      </w:r>
-    </w:p>
-    <w:p>
-      <w:pPr>
-        <w:pStyle w:val="ListParagraph"/>
-        <w:numPr>
-          <w:ilvl w:val="0"/>
-          <w:numId w:val="29"/>
-        </w:numPr>
-      </w:pPr>
-      <w:r>
-        <w:rPr>
-          <w:b/>
+          <w:numId w:val="30"/>
+        </w:numPr>
+      </w:pPr>
+      <w:r>
+        <w:t>Fill in the fields, select the Tasks to be associated to the Epic and click ‘</w:t>
+      </w:r>
+      <w:r>
+        <w:rPr>
+          <w:b/>
+        </w:rPr>
+        <w:t>save</w:t>
+      </w:r>
+      <w:r>
+        <w:t>’</w:t>
+      </w:r>
+    </w:p>
+    <w:p>
+      <w:pPr>
+        <w:pStyle w:val="ListParagraph"/>
+        <w:jc w:val="center"/>
+      </w:pPr>
+      <w:bookmarkStart w:id="50" w:name="_GoBack"/>
+      <w:r>
+        <w:rPr>
+          <w:noProof/>
         </w:rPr>
         <w:lastRenderedPageBreak/>
-        <w:t>Reporter</w:t>
-      </w:r>
-      <w:r>
-        <w:t>:</w:t>
-      </w:r>
-      <w:r>
-        <w:t xml:space="preserve"> Who reported the Task.</w:t>
-      </w:r>
-    </w:p>
-    <w:p>
-      <w:pPr>
-        <w:pStyle w:val="ListParagraph"/>
-        <w:numPr>
-          <w:ilvl w:val="0"/>
-          <w:numId w:val="29"/>
-        </w:numPr>
-      </w:pPr>
-      <w:r>
-        <w:rPr>
-          <w:b/>
-        </w:rPr>
-        <w:t>Blocking Tasks</w:t>
-      </w:r>
-      <w:r>
-        <w:t>:</w:t>
-      </w:r>
-      <w:r>
-        <w:t xml:space="preserve"> Tasks that need to be completed before this Task can be completed.</w:t>
-      </w:r>
-    </w:p>
-    <w:p>
-      <w:pPr>
-        <w:pStyle w:val="Heading2"/>
-      </w:pPr>
-      <w:bookmarkStart w:id="50" w:name="_Toc534198029"/>
-      <w:r>
-        <w:t>Sprints</w:t>
-      </w:r>
-      <w:bookmarkEnd w:id="50"/>
-    </w:p>
-    <w:p>
-      <w:r>
-        <w:t>A sprint (or iteration) is the basic unit of development in Scrum. The sprint is a timeboxed effort; that is, it is restricted to a specific duration.</w:t>
-      </w:r>
-      <w:r>
-        <w:t xml:space="preserve"> A Sprint can have one or more Projects and Scrum Teams assigned. Tasks are listed, pointed, assigned and time estimates added. Forecasts can also be used to </w:t>
-      </w:r>
-      <w:r>
-        <w:t>see user capacities and schedules. See ‘Auto Forecasts’ for more information.</w:t>
-      </w:r>
-    </w:p>
-    <w:p>
-      <w:r>
-        <w:t>To create a Sprint…</w:t>
-      </w:r>
-    </w:p>
-    <w:p>
-      <w:pPr>
-        <w:pStyle w:val="ListParagraph"/>
-        <w:numPr>
-          <w:ilvl w:val="0"/>
-          <w:numId w:val="24"/>
-        </w:numPr>
-      </w:pPr>
-      <w:r>
-        <w:t>Go to ‘Scrum’ then ‘All Sprints’ in the main menu.</w:t>
-      </w:r>
-    </w:p>
-    <w:p>
-      <w:pPr>
-        <w:ind w:left="360"/>
-        <w:jc w:val="center"/>
-      </w:pPr>
-      <w:r>
-        <w:rPr>
-          <w:noProof/>
-        </w:rPr>
         <w:drawing>
-          <wp:inline distT="0" distB="0" distL="0" distR="0" wp14:anchorId="2DC1050B" wp14:editId="1CCB669F">
-            <wp:extent cx="902970" cy="807720"/>
-            <wp:effectExtent l="0" t="0" r="0" b="0"/>
-            <wp:docPr id="27" name="Picture 27"/>
+          <wp:inline distT="0" distB="0" distL="0" distR="0" wp14:anchorId="42991514" wp14:editId="38D638B1">
+            <wp:extent cx="6053769" cy="4187190"/>
+            <wp:effectExtent l="0" t="0" r="4445" b="3810"/>
+            <wp:docPr id="41" name="Picture 41"/>
             <wp:cNvGraphicFramePr>
               <a:graphicFrameLocks xmlns:a="http://schemas.openxmlformats.org/drawingml/2006/main" noChangeAspect="1"/>
             </wp:cNvGraphicFramePr>
@@ -9646,7 +9451,7 @@
               <a:graphicData uri="http://schemas.openxmlformats.org/drawingml/2006/picture">
                 <pic:pic xmlns:pic="http://schemas.openxmlformats.org/drawingml/2006/picture">
                   <pic:nvPicPr>
-                    <pic:cNvPr id="0" name="Picture 10"/>
+                    <pic:cNvPr id="0" name="Picture 4"/>
                     <pic:cNvPicPr>
                       <a:picLocks noChangeAspect="1" noChangeArrowheads="1"/>
                     </pic:cNvPicPr>
@@ -9667,7 +9472,741 @@
                   <pic:spPr bwMode="auto">
                     <a:xfrm>
                       <a:off x="0" y="0"/>
-                      <a:ext cx="902970" cy="807720"/>
+                      <a:ext cx="6061845" cy="4192776"/>
+                    </a:xfrm>
+                    <a:prstGeom prst="rect">
+                      <a:avLst/>
+                    </a:prstGeom>
+                    <a:noFill/>
+                    <a:ln>
+                      <a:noFill/>
+                    </a:ln>
+                  </pic:spPr>
+                </pic:pic>
+              </a:graphicData>
+            </a:graphic>
+          </wp:inline>
+        </w:drawing>
+      </w:r>
+      <w:bookmarkEnd w:id="50"/>
+    </w:p>
+    <w:p>
+      <w:pPr>
+        <w:ind w:left="720"/>
+      </w:pPr>
+      <w:r>
+        <w:t>Field Descriptions:</w:t>
+      </w:r>
+    </w:p>
+    <w:p>
+      <w:pPr>
+        <w:pStyle w:val="ListParagraph"/>
+        <w:numPr>
+          <w:ilvl w:val="0"/>
+          <w:numId w:val="29"/>
+        </w:numPr>
+        <w:ind w:left="1440"/>
+      </w:pPr>
+      <w:r>
+        <w:rPr>
+          <w:b/>
+        </w:rPr>
+        <w:t xml:space="preserve">Name: </w:t>
+      </w:r>
+      <w:r>
+        <w:t>The name of the Epic</w:t>
+      </w:r>
+      <w:r>
+        <w:t>.</w:t>
+      </w:r>
+    </w:p>
+    <w:p>
+      <w:pPr>
+        <w:pStyle w:val="ListParagraph"/>
+        <w:numPr>
+          <w:ilvl w:val="0"/>
+          <w:numId w:val="29"/>
+        </w:numPr>
+        <w:ind w:left="1440"/>
+      </w:pPr>
+      <w:r>
+        <w:rPr>
+          <w:b/>
+        </w:rPr>
+        <w:t>Project:</w:t>
+      </w:r>
+      <w:r>
+        <w:t xml:space="preserve"> The Project the Epic is a part of.</w:t>
+      </w:r>
+    </w:p>
+    <w:p>
+      <w:pPr>
+        <w:pStyle w:val="ListParagraph"/>
+        <w:numPr>
+          <w:ilvl w:val="0"/>
+          <w:numId w:val="29"/>
+        </w:numPr>
+        <w:ind w:left="1440"/>
+      </w:pPr>
+      <w:r>
+        <w:rPr>
+          <w:b/>
+        </w:rPr>
+        <w:t>Priority:</w:t>
+      </w:r>
+      <w:r>
+        <w:t xml:space="preserve"> The priority of the Epic, includes: Lowest, Low, Medium, High, Highest.</w:t>
+      </w:r>
+    </w:p>
+    <w:p>
+      <w:pPr>
+        <w:pStyle w:val="ListParagraph"/>
+        <w:numPr>
+          <w:ilvl w:val="0"/>
+          <w:numId w:val="29"/>
+        </w:numPr>
+        <w:ind w:left="1440"/>
+      </w:pPr>
+      <w:r>
+        <w:rPr>
+          <w:b/>
+        </w:rPr>
+        <w:t>Labels:</w:t>
+      </w:r>
+      <w:r>
+        <w:t xml:space="preserve"> Same labels that are available on Tasks, to help organize Epics if needed.</w:t>
+      </w:r>
+    </w:p>
+    <w:p>
+      <w:pPr>
+        <w:pStyle w:val="ListParagraph"/>
+        <w:numPr>
+          <w:ilvl w:val="0"/>
+          <w:numId w:val="29"/>
+        </w:numPr>
+        <w:ind w:left="1440"/>
+      </w:pPr>
+      <w:r>
+        <w:rPr>
+          <w:b/>
+        </w:rPr>
+        <w:t>Progress:</w:t>
+      </w:r>
+      <w:r>
+        <w:t xml:space="preserve"> Percentage of completed Tasks that are related to the Epic vs total tasks.</w:t>
+      </w:r>
+    </w:p>
+    <w:p>
+      <w:pPr>
+        <w:pStyle w:val="ListParagraph"/>
+        <w:numPr>
+          <w:ilvl w:val="0"/>
+          <w:numId w:val="29"/>
+        </w:numPr>
+        <w:ind w:left="1440"/>
+      </w:pPr>
+      <w:r>
+        <w:rPr>
+          <w:b/>
+        </w:rPr>
+        <w:t xml:space="preserve">Affects Version/s: </w:t>
+      </w:r>
+      <w:r>
+        <w:t>Version/s this Epic’s Tasks are affecting.</w:t>
+      </w:r>
+    </w:p>
+    <w:p>
+      <w:pPr>
+        <w:pStyle w:val="ListParagraph"/>
+        <w:numPr>
+          <w:ilvl w:val="0"/>
+          <w:numId w:val="29"/>
+        </w:numPr>
+        <w:ind w:left="1440"/>
+      </w:pPr>
+      <w:r>
+        <w:rPr>
+          <w:b/>
+        </w:rPr>
+        <w:t>Fix Version/s:</w:t>
+      </w:r>
+      <w:r>
+        <w:t xml:space="preserve"> Version/s this Epic’s are going to be resolved in.</w:t>
+      </w:r>
+    </w:p>
+    <w:p>
+      <w:pPr>
+        <w:pStyle w:val="ListParagraph"/>
+        <w:numPr>
+          <w:ilvl w:val="0"/>
+          <w:numId w:val="29"/>
+        </w:numPr>
+        <w:ind w:left="1440"/>
+      </w:pPr>
+      <w:r>
+        <w:rPr>
+          <w:b/>
+        </w:rPr>
+        <w:t>Description:</w:t>
+      </w:r>
+      <w:r>
+        <w:t xml:space="preserve"> Description of the Epic.</w:t>
+      </w:r>
+    </w:p>
+    <w:p>
+      <w:pPr>
+        <w:pStyle w:val="ListParagraph"/>
+        <w:numPr>
+          <w:ilvl w:val="0"/>
+          <w:numId w:val="29"/>
+        </w:numPr>
+        <w:ind w:left="1440"/>
+      </w:pPr>
+      <w:r>
+        <w:rPr>
+          <w:b/>
+        </w:rPr>
+        <w:t>Project Tasks:</w:t>
+      </w:r>
+      <w:r>
+        <w:t xml:space="preserve"> List of tasks set to be related to the Epic.</w:t>
+      </w:r>
+    </w:p>
+    <w:p>
+      <w:r>
+        <w:t>You can also view all Epics via the menu. Go to ‘</w:t>
+      </w:r>
+      <w:r>
+        <w:rPr>
+          <w:b/>
+        </w:rPr>
+        <w:t>Scrum</w:t>
+      </w:r>
+      <w:r>
+        <w:t>’ then ‘</w:t>
+      </w:r>
+      <w:r>
+        <w:rPr>
+          <w:b/>
+        </w:rPr>
+        <w:t>All Epics</w:t>
+      </w:r>
+      <w:r>
+        <w:t>’ to see the list of all Epics, grouped by Project.</w:t>
+      </w:r>
+    </w:p>
+    <w:p>
+      <w:pPr>
+        <w:jc w:val="center"/>
+      </w:pPr>
+      <w:r>
+        <w:rPr>
+          <w:noProof/>
+        </w:rPr>
+        <w:drawing>
+          <wp:inline distT="0" distB="0" distL="0" distR="0" wp14:anchorId="1941D9A6" wp14:editId="4DBAF1AA">
+            <wp:extent cx="834390" cy="1013460"/>
+            <wp:effectExtent l="0" t="0" r="3810" b="0"/>
+            <wp:docPr id="50" name="Picture 50"/>
+            <wp:cNvGraphicFramePr>
+              <a:graphicFrameLocks xmlns:a="http://schemas.openxmlformats.org/drawingml/2006/main" noChangeAspect="1"/>
+            </wp:cNvGraphicFramePr>
+            <a:graphic xmlns:a="http://schemas.openxmlformats.org/drawingml/2006/main">
+              <a:graphicData uri="http://schemas.openxmlformats.org/drawingml/2006/picture">
+                <pic:pic xmlns:pic="http://schemas.openxmlformats.org/drawingml/2006/picture">
+                  <pic:nvPicPr>
+                    <pic:cNvPr id="0" name="Picture 9"/>
+                    <pic:cNvPicPr>
+                      <a:picLocks noChangeAspect="1" noChangeArrowheads="1"/>
+                    </pic:cNvPicPr>
+                  </pic:nvPicPr>
+                  <pic:blipFill>
+                    <a:blip r:embed="rId43" cstate="print">
+                      <a:extLst>
+                        <a:ext uri="{28A0092B-C50C-407E-A947-70E740481C1C}">
+                          <a14:useLocalDpi xmlns:a14="http://schemas.microsoft.com/office/drawing/2010/main" val="0"/>
+                        </a:ext>
+                      </a:extLst>
+                    </a:blip>
+                    <a:srcRect/>
+                    <a:stretch>
+                      <a:fillRect/>
+                    </a:stretch>
+                  </pic:blipFill>
+                  <pic:spPr bwMode="auto">
+                    <a:xfrm>
+                      <a:off x="0" y="0"/>
+                      <a:ext cx="834390" cy="1013460"/>
+                    </a:xfrm>
+                    <a:prstGeom prst="rect">
+                      <a:avLst/>
+                    </a:prstGeom>
+                    <a:noFill/>
+                    <a:ln>
+                      <a:noFill/>
+                    </a:ln>
+                  </pic:spPr>
+                </pic:pic>
+              </a:graphicData>
+            </a:graphic>
+          </wp:inline>
+        </w:drawing>
+      </w:r>
+    </w:p>
+    <w:p>
+      <w:pPr>
+        <w:pStyle w:val="Heading2"/>
+      </w:pPr>
+      <w:r>
+        <w:t>Project Tasks (With Scrum)</w:t>
+      </w:r>
+      <w:bookmarkEnd w:id="49"/>
+    </w:p>
+    <w:p>
+      <w:r>
+        <w:t>When ‘Use Scrum’ is enabled on a Project, additional fields show on the Tasks and some become required</w:t>
+      </w:r>
+      <w:r>
+        <w:t>. These are grouped in the body of the Task and are hidden if the Project isn’t using Scrum</w:t>
+      </w:r>
+      <w:r>
+        <w:t>.</w:t>
+      </w:r>
+    </w:p>
+    <w:p>
+      <w:pPr>
+        <w:jc w:val="center"/>
+      </w:pPr>
+      <w:r>
+        <w:rPr>
+          <w:noProof/>
+        </w:rPr>
+        <w:lastRenderedPageBreak/>
+        <w:drawing>
+          <wp:inline distT="0" distB="0" distL="0" distR="0" wp14:anchorId="1E076DB3" wp14:editId="0D08AB08">
+            <wp:extent cx="6587490" cy="4519750"/>
+            <wp:effectExtent l="0" t="0" r="3810" b="0"/>
+            <wp:docPr id="42" name="Picture 42"/>
+            <wp:cNvGraphicFramePr>
+              <a:graphicFrameLocks xmlns:a="http://schemas.openxmlformats.org/drawingml/2006/main" noChangeAspect="1"/>
+            </wp:cNvGraphicFramePr>
+            <a:graphic xmlns:a="http://schemas.openxmlformats.org/drawingml/2006/main">
+              <a:graphicData uri="http://schemas.openxmlformats.org/drawingml/2006/picture">
+                <pic:pic xmlns:pic="http://schemas.openxmlformats.org/drawingml/2006/picture">
+                  <pic:nvPicPr>
+                    <pic:cNvPr id="0" name="Picture 5"/>
+                    <pic:cNvPicPr>
+                      <a:picLocks noChangeAspect="1" noChangeArrowheads="1"/>
+                    </pic:cNvPicPr>
+                  </pic:nvPicPr>
+                  <pic:blipFill>
+                    <a:blip r:embed="rId44" cstate="print">
+                      <a:extLst>
+                        <a:ext uri="{28A0092B-C50C-407E-A947-70E740481C1C}">
+                          <a14:useLocalDpi xmlns:a14="http://schemas.microsoft.com/office/drawing/2010/main" val="0"/>
+                        </a:ext>
+                      </a:extLst>
+                    </a:blip>
+                    <a:srcRect/>
+                    <a:stretch>
+                      <a:fillRect/>
+                    </a:stretch>
+                  </pic:blipFill>
+                  <pic:spPr bwMode="auto">
+                    <a:xfrm>
+                      <a:off x="0" y="0"/>
+                      <a:ext cx="6589945" cy="4521434"/>
+                    </a:xfrm>
+                    <a:prstGeom prst="rect">
+                      <a:avLst/>
+                    </a:prstGeom>
+                    <a:noFill/>
+                    <a:ln>
+                      <a:noFill/>
+                    </a:ln>
+                  </pic:spPr>
+                </pic:pic>
+              </a:graphicData>
+            </a:graphic>
+          </wp:inline>
+        </w:drawing>
+      </w:r>
+    </w:p>
+    <w:p>
+      <w:r>
+        <w:t>Field Descriptions:</w:t>
+      </w:r>
+    </w:p>
+    <w:p>
+      <w:pPr>
+        <w:pStyle w:val="ListParagraph"/>
+        <w:numPr>
+          <w:ilvl w:val="0"/>
+          <w:numId w:val="29"/>
+        </w:numPr>
+      </w:pPr>
+      <w:r>
+        <w:rPr>
+          <w:b/>
+        </w:rPr>
+        <w:t>Acceptance Criteria</w:t>
+      </w:r>
+      <w:r>
+        <w:t>:</w:t>
+      </w:r>
+      <w:r>
+        <w:t xml:space="preserve"> </w:t>
+      </w:r>
+      <w:r>
+        <w:t xml:space="preserve">Acceptance criteria define what must be done to complete </w:t>
+      </w:r>
+      <w:r>
+        <w:t>the Task.</w:t>
+      </w:r>
+    </w:p>
+    <w:p>
+      <w:pPr>
+        <w:pStyle w:val="ListParagraph"/>
+        <w:numPr>
+          <w:ilvl w:val="0"/>
+          <w:numId w:val="29"/>
+        </w:numPr>
+      </w:pPr>
+      <w:r>
+        <w:rPr>
+          <w:b/>
+        </w:rPr>
+        <w:t>Issue Type</w:t>
+      </w:r>
+      <w:r>
+        <w:t>:</w:t>
+      </w:r>
+      <w:r>
+        <w:t xml:space="preserve"> The type of issue, like Feature or Bug. </w:t>
+      </w:r>
+    </w:p>
+    <w:p>
+      <w:pPr>
+        <w:pStyle w:val="ListParagraph"/>
+        <w:numPr>
+          <w:ilvl w:val="0"/>
+          <w:numId w:val="29"/>
+        </w:numPr>
+      </w:pPr>
+      <w:r>
+        <w:rPr>
+          <w:b/>
+        </w:rPr>
+        <w:t>Source</w:t>
+      </w:r>
+      <w:r>
+        <w:t>:</w:t>
+      </w:r>
+      <w:r>
+        <w:t xml:space="preserve"> Where the task originated from. Customer, Internal, etc.</w:t>
+      </w:r>
+    </w:p>
+    <w:p>
+      <w:pPr>
+        <w:pStyle w:val="ListParagraph"/>
+        <w:numPr>
+          <w:ilvl w:val="0"/>
+          <w:numId w:val="29"/>
+        </w:numPr>
+      </w:pPr>
+      <w:r>
+        <w:rPr>
+          <w:b/>
+        </w:rPr>
+        <w:t>Story Points</w:t>
+      </w:r>
+      <w:r>
+        <w:t>:</w:t>
+      </w:r>
+      <w:r>
+        <w:t xml:space="preserve"> Pointing the task for the level of effort it will take to complete.</w:t>
+      </w:r>
+    </w:p>
+    <w:p>
+      <w:pPr>
+        <w:pStyle w:val="ListParagraph"/>
+        <w:numPr>
+          <w:ilvl w:val="0"/>
+          <w:numId w:val="29"/>
+        </w:numPr>
+      </w:pPr>
+      <w:r>
+        <w:rPr>
+          <w:b/>
+        </w:rPr>
+        <w:t>Sprint</w:t>
+      </w:r>
+      <w:r>
+        <w:t>:</w:t>
+      </w:r>
+      <w:r>
+        <w:t xml:space="preserve"> The Sprint that the Task is assigned to.</w:t>
+      </w:r>
+    </w:p>
+    <w:p>
+      <w:pPr>
+        <w:pStyle w:val="ListParagraph"/>
+        <w:numPr>
+          <w:ilvl w:val="0"/>
+          <w:numId w:val="29"/>
+        </w:numPr>
+      </w:pPr>
+      <w:r>
+        <w:rPr>
+          <w:b/>
+        </w:rPr>
+        <w:t>Planned Hours</w:t>
+      </w:r>
+      <w:r>
+        <w:t>:</w:t>
+      </w:r>
+      <w:r>
+        <w:t xml:space="preserve"> Estimated hours it will take to complete the Task.</w:t>
+      </w:r>
+    </w:p>
+    <w:p>
+      <w:pPr>
+        <w:pStyle w:val="ListParagraph"/>
+        <w:numPr>
+          <w:ilvl w:val="0"/>
+          <w:numId w:val="29"/>
+        </w:numPr>
+      </w:pPr>
+      <w:r>
+        <w:rPr>
+          <w:b/>
+        </w:rPr>
+        <w:t xml:space="preserve">Epic: </w:t>
+      </w:r>
+      <w:r>
+        <w:t>The Epic this task belongs to.</w:t>
+      </w:r>
+    </w:p>
+    <w:p>
+      <w:pPr>
+        <w:pStyle w:val="ListParagraph"/>
+        <w:numPr>
+          <w:ilvl w:val="0"/>
+          <w:numId w:val="29"/>
+        </w:numPr>
+      </w:pPr>
+      <w:r>
+        <w:rPr>
+          <w:b/>
+        </w:rPr>
+        <w:t>Fix Version/s</w:t>
+      </w:r>
+      <w:r>
+        <w:t>:</w:t>
+      </w:r>
+      <w:r>
+        <w:t xml:space="preserve"> The version or versions the Task is scheduled to be included in for release.</w:t>
+      </w:r>
+    </w:p>
+    <w:p>
+      <w:pPr>
+        <w:pStyle w:val="ListParagraph"/>
+        <w:numPr>
+          <w:ilvl w:val="0"/>
+          <w:numId w:val="29"/>
+        </w:numPr>
+      </w:pPr>
+      <w:r>
+        <w:rPr>
+          <w:b/>
+        </w:rPr>
+        <w:t>Affects Version/s</w:t>
+      </w:r>
+      <w:r>
+        <w:t>:</w:t>
+      </w:r>
+      <w:r>
+        <w:t xml:space="preserve"> The affected version or versions the issue was related to or discovered.</w:t>
+      </w:r>
+    </w:p>
+    <w:p>
+      <w:pPr>
+        <w:pStyle w:val="ListParagraph"/>
+        <w:numPr>
+          <w:ilvl w:val="0"/>
+          <w:numId w:val="29"/>
+        </w:numPr>
+      </w:pPr>
+      <w:r>
+        <w:rPr>
+          <w:b/>
+        </w:rPr>
+        <w:t>Categories</w:t>
+      </w:r>
+      <w:r>
+        <w:t>:</w:t>
+      </w:r>
+      <w:r>
+        <w:t xml:space="preserve"> Organizational options for grouping or organizing tasks.</w:t>
+      </w:r>
+    </w:p>
+    <w:p>
+      <w:pPr>
+        <w:pStyle w:val="ListParagraph"/>
+        <w:numPr>
+          <w:ilvl w:val="0"/>
+          <w:numId w:val="29"/>
+        </w:numPr>
+      </w:pPr>
+      <w:r>
+        <w:rPr>
+          <w:b/>
+        </w:rPr>
+        <w:t>Labels</w:t>
+      </w:r>
+      <w:r>
+        <w:t>:</w:t>
+      </w:r>
+      <w:r>
+        <w:t xml:space="preserve"> </w:t>
+      </w:r>
+      <w:r>
+        <w:t>Like Categories</w:t>
+      </w:r>
+      <w:r>
+        <w:t>, a way to group or organize tasks.</w:t>
+      </w:r>
+    </w:p>
+    <w:p>
+      <w:pPr>
+        <w:pStyle w:val="ListParagraph"/>
+        <w:numPr>
+          <w:ilvl w:val="0"/>
+          <w:numId w:val="29"/>
+        </w:numPr>
+      </w:pPr>
+      <w:r>
+        <w:rPr>
+          <w:b/>
+        </w:rPr>
+        <w:t>Reporter</w:t>
+      </w:r>
+      <w:r>
+        <w:t>:</w:t>
+      </w:r>
+      <w:r>
+        <w:t xml:space="preserve"> Who reported the Task</w:t>
+      </w:r>
+      <w:r>
+        <w:t>. This could be a user, employee, vendor, customer, etc</w:t>
+      </w:r>
+      <w:r>
+        <w:t>.</w:t>
+      </w:r>
+    </w:p>
+    <w:p>
+      <w:pPr>
+        <w:pStyle w:val="ListParagraph"/>
+        <w:numPr>
+          <w:ilvl w:val="0"/>
+          <w:numId w:val="29"/>
+        </w:numPr>
+      </w:pPr>
+      <w:r>
+        <w:rPr>
+          <w:b/>
+        </w:rPr>
+        <w:t>Blocking Tasks</w:t>
+      </w:r>
+      <w:r>
+        <w:t>:</w:t>
+      </w:r>
+      <w:r>
+        <w:t xml:space="preserve"> Tasks that need to be completed before this Task can be completed.</w:t>
+      </w:r>
+    </w:p>
+    <w:p>
+      <w:pPr>
+        <w:pStyle w:val="Heading2"/>
+      </w:pPr>
+      <w:bookmarkStart w:id="51" w:name="_Toc534198029"/>
+      <w:r>
+        <w:t>Sprints</w:t>
+      </w:r>
+      <w:bookmarkEnd w:id="51"/>
+    </w:p>
+    <w:p>
+      <w:r>
+        <w:t>A sprint (or iteration) is the basic unit of development in Scrum. The sprint is a timeboxed effort; that is, it is restricted to a specific duration.</w:t>
+      </w:r>
+      <w:r>
+        <w:t xml:space="preserve"> A Sprint can have one or more Projects and Scrum Teams assigned. Tasks are listed, pointed, assigned and time estimates added. Forecasts can also be used to </w:t>
+      </w:r>
+      <w:r>
+        <w:t>see user capacities and schedules. See ‘Auto Forecasts’ for more information.</w:t>
+      </w:r>
+    </w:p>
+    <w:p>
+      <w:r>
+        <w:t>To create a Sprint…</w:t>
+      </w:r>
+    </w:p>
+    <w:p>
+      <w:pPr>
+        <w:pStyle w:val="ListParagraph"/>
+        <w:numPr>
+          <w:ilvl w:val="0"/>
+          <w:numId w:val="24"/>
+        </w:numPr>
+      </w:pPr>
+      <w:r>
+        <w:t>Go to ‘Scrum’ then ‘All Sprints’ in the main menu.</w:t>
+      </w:r>
+    </w:p>
+    <w:p>
+      <w:pPr>
+        <w:ind w:left="360"/>
+        <w:jc w:val="center"/>
+      </w:pPr>
+      <w:r>
+        <w:rPr>
+          <w:noProof/>
+        </w:rPr>
+        <w:lastRenderedPageBreak/>
+        <w:drawing>
+          <wp:inline distT="0" distB="0" distL="0" distR="0" wp14:anchorId="3E75AF31" wp14:editId="0D449D0A">
+            <wp:extent cx="830580" cy="971550"/>
+            <wp:effectExtent l="0" t="0" r="7620" b="0"/>
+            <wp:docPr id="47" name="Picture 47"/>
+            <wp:cNvGraphicFramePr>
+              <a:graphicFrameLocks xmlns:a="http://schemas.openxmlformats.org/drawingml/2006/main" noChangeAspect="1"/>
+            </wp:cNvGraphicFramePr>
+            <a:graphic xmlns:a="http://schemas.openxmlformats.org/drawingml/2006/main">
+              <a:graphicData uri="http://schemas.openxmlformats.org/drawingml/2006/picture">
+                <pic:pic xmlns:pic="http://schemas.openxmlformats.org/drawingml/2006/picture">
+                  <pic:nvPicPr>
+                    <pic:cNvPr id="0" name="Picture 6"/>
+                    <pic:cNvPicPr>
+                      <a:picLocks noChangeAspect="1" noChangeArrowheads="1"/>
+                    </pic:cNvPicPr>
+                  </pic:nvPicPr>
+                  <pic:blipFill>
+                    <a:blip r:embed="rId45" cstate="print">
+                      <a:extLst>
+                        <a:ext uri="{28A0092B-C50C-407E-A947-70E740481C1C}">
+                          <a14:useLocalDpi xmlns:a14="http://schemas.microsoft.com/office/drawing/2010/main" val="0"/>
+                        </a:ext>
+                      </a:extLst>
+                    </a:blip>
+                    <a:srcRect/>
+                    <a:stretch>
+                      <a:fillRect/>
+                    </a:stretch>
+                  </pic:blipFill>
+                  <pic:spPr bwMode="auto">
+                    <a:xfrm>
+                      <a:off x="0" y="0"/>
+                      <a:ext cx="830580" cy="971550"/>
                     </a:xfrm>
                     <a:prstGeom prst="rect">
                       <a:avLst/>
@@ -9732,7 +10271,7 @@
                     </pic:cNvPicPr>
                   </pic:nvPicPr>
                   <pic:blipFill>
-                    <a:blip r:embed="rId43" cstate="print">
+                    <a:blip r:embed="rId46" cstate="print">
                       <a:extLst>
                         <a:ext uri="{28A0092B-C50C-407E-A947-70E740481C1C}">
                           <a14:useLocalDpi xmlns:a14="http://schemas.microsoft.com/office/drawing/2010/main" val="0"/>
@@ -9848,7 +10387,6 @@
         <w:rPr>
           <w:b/>
         </w:rPr>
-        <w:lastRenderedPageBreak/>
         <w:t>Start Date</w:t>
       </w:r>
       <w:r>
@@ -10009,15 +10547,11 @@
       <w:pPr>
         <w:pStyle w:val="Heading2"/>
       </w:pPr>
-      <w:bookmarkStart w:id="51" w:name="_Toc534198030"/>
-      <w:r>
-        <w:t xml:space="preserve">Activating/Closing </w:t>
-      </w:r>
-      <w:bookmarkStart w:id="52" w:name="_GoBack"/>
-      <w:r>
-        <w:t>Sprints</w:t>
-      </w:r>
-      <w:bookmarkEnd w:id="51"/>
+      <w:bookmarkStart w:id="52" w:name="_Toc534198030"/>
+      <w:r>
+        <w:lastRenderedPageBreak/>
+        <w:t>Activating/Closing Sprints</w:t>
+      </w:r>
       <w:bookmarkEnd w:id="52"/>
     </w:p>
     <w:p>
@@ -10216,7 +10750,28 @@
         </w:numPr>
       </w:pPr>
       <w:r>
-        <w:t>Go to ‘Scrum’ then ‘All Sprints’ in the main menu.</w:t>
+        <w:t>Go to ‘</w:t>
+      </w:r>
+      <w:r>
+        <w:rPr>
+          <w:b/>
+        </w:rPr>
+        <w:t>Scrum</w:t>
+      </w:r>
+      <w:r>
+        <w:t>’</w:t>
+      </w:r>
+      <w:r>
+        <w:t xml:space="preserve"> then ‘</w:t>
+      </w:r>
+      <w:r>
+        <w:rPr>
+          <w:b/>
+        </w:rPr>
+        <w:t>All Sprints</w:t>
+      </w:r>
+      <w:r>
+        <w:t>’ in the main menu.</w:t>
       </w:r>
     </w:p>
     <w:p>
@@ -10229,10 +10784,10 @@
           <w:noProof/>
         </w:rPr>
         <w:drawing>
-          <wp:inline distT="0" distB="0" distL="0" distR="0" wp14:anchorId="740E28A4" wp14:editId="5E3A0D05">
-            <wp:extent cx="845820" cy="803910"/>
-            <wp:effectExtent l="0" t="0" r="0" b="0"/>
-            <wp:docPr id="30" name="Picture 30"/>
+          <wp:inline distT="0" distB="0" distL="0" distR="0" wp14:anchorId="42305DFD" wp14:editId="3204FE98">
+            <wp:extent cx="864870" cy="1005840"/>
+            <wp:effectExtent l="0" t="0" r="0" b="3810"/>
+            <wp:docPr id="48" name="Picture 48"/>
             <wp:cNvGraphicFramePr>
               <a:graphicFrameLocks xmlns:a="http://schemas.openxmlformats.org/drawingml/2006/main" noChangeAspect="1"/>
             </wp:cNvGraphicFramePr>
@@ -10240,13 +10795,13 @@
               <a:graphicData uri="http://schemas.openxmlformats.org/drawingml/2006/picture">
                 <pic:pic xmlns:pic="http://schemas.openxmlformats.org/drawingml/2006/picture">
                   <pic:nvPicPr>
-                    <pic:cNvPr id="0" name="Picture 11"/>
+                    <pic:cNvPr id="0" name="Picture 7"/>
                     <pic:cNvPicPr>
                       <a:picLocks noChangeAspect="1" noChangeArrowheads="1"/>
                     </pic:cNvPicPr>
                   </pic:nvPicPr>
                   <pic:blipFill>
-                    <a:blip r:embed="rId44" cstate="print">
+                    <a:blip r:embed="rId47" cstate="print">
                       <a:extLst>
                         <a:ext uri="{28A0092B-C50C-407E-A947-70E740481C1C}">
                           <a14:useLocalDpi xmlns:a14="http://schemas.microsoft.com/office/drawing/2010/main" val="0"/>
@@ -10261,7 +10816,7 @@
                   <pic:spPr bwMode="auto">
                     <a:xfrm>
                       <a:off x="0" y="0"/>
-                      <a:ext cx="845820" cy="803910"/>
+                      <a:ext cx="864870" cy="1005840"/>
                     </a:xfrm>
                     <a:prstGeom prst="rect">
                       <a:avLst/>
@@ -10314,7 +10869,6 @@
         <w:rPr>
           <w:noProof/>
         </w:rPr>
-        <w:lastRenderedPageBreak/>
         <w:drawing>
           <wp:inline distT="0" distB="0" distL="0" distR="0" wp14:anchorId="1E527AE5" wp14:editId="617F7B5A">
             <wp:extent cx="6176010" cy="3551721"/>
@@ -10333,7 +10887,7 @@
                     </pic:cNvPicPr>
                   </pic:nvPicPr>
                   <pic:blipFill>
-                    <a:blip r:embed="rId45" cstate="print">
+                    <a:blip r:embed="rId48" cstate="print">
                       <a:extLst>
                         <a:ext uri="{28A0092B-C50C-407E-A947-70E740481C1C}">
                           <a14:useLocalDpi xmlns:a14="http://schemas.microsoft.com/office/drawing/2010/main" val="0"/>
@@ -10374,6 +10928,7 @@
         </w:numPr>
       </w:pPr>
       <w:r>
+        <w:lastRenderedPageBreak/>
         <w:t>Field Definitions:</w:t>
       </w:r>
     </w:p>
@@ -12786,6 +13341,95 @@
     </w:lvl>
   </w:abstractNum>
   <w:abstractNum w:abstractNumId="24" w15:restartNumberingAfterBreak="0">
+    <w:nsid w:val="6E43562A"/>
+    <w:multiLevelType w:val="hybridMultilevel"/>
+    <w:tmpl w:val="EBD2A080"/>
+    <w:lvl w:ilvl="0" w:tplc="0409000F">
+      <w:start w:val="1"/>
+      <w:numFmt w:val="decimal"/>
+      <w:lvlText w:val="%1."/>
+      <w:lvlJc w:val="left"/>
+      <w:pPr>
+        <w:ind w:left="720" w:hanging="360"/>
+      </w:pPr>
+      <w:rPr>
+        <w:rFonts w:hint="default"/>
+      </w:rPr>
+    </w:lvl>
+    <w:lvl w:ilvl="1" w:tplc="04090019" w:tentative="1">
+      <w:start w:val="1"/>
+      <w:numFmt w:val="lowerLetter"/>
+      <w:lvlText w:val="%2."/>
+      <w:lvlJc w:val="left"/>
+      <w:pPr>
+        <w:ind w:left="1440" w:hanging="360"/>
+      </w:pPr>
+    </w:lvl>
+    <w:lvl w:ilvl="2" w:tplc="0409001B" w:tentative="1">
+      <w:start w:val="1"/>
+      <w:numFmt w:val="lowerRoman"/>
+      <w:lvlText w:val="%3."/>
+      <w:lvlJc w:val="right"/>
+      <w:pPr>
+        <w:ind w:left="2160" w:hanging="180"/>
+      </w:pPr>
+    </w:lvl>
+    <w:lvl w:ilvl="3" w:tplc="0409000F" w:tentative="1">
+      <w:start w:val="1"/>
+      <w:numFmt w:val="decimal"/>
+      <w:lvlText w:val="%4."/>
+      <w:lvlJc w:val="left"/>
+      <w:pPr>
+        <w:ind w:left="2880" w:hanging="360"/>
+      </w:pPr>
+    </w:lvl>
+    <w:lvl w:ilvl="4" w:tplc="04090019" w:tentative="1">
+      <w:start w:val="1"/>
+      <w:numFmt w:val="lowerLetter"/>
+      <w:lvlText w:val="%5."/>
+      <w:lvlJc w:val="left"/>
+      <w:pPr>
+        <w:ind w:left="3600" w:hanging="360"/>
+      </w:pPr>
+    </w:lvl>
+    <w:lvl w:ilvl="5" w:tplc="0409001B" w:tentative="1">
+      <w:start w:val="1"/>
+      <w:numFmt w:val="lowerRoman"/>
+      <w:lvlText w:val="%6."/>
+      <w:lvlJc w:val="right"/>
+      <w:pPr>
+        <w:ind w:left="4320" w:hanging="180"/>
+      </w:pPr>
+    </w:lvl>
+    <w:lvl w:ilvl="6" w:tplc="0409000F" w:tentative="1">
+      <w:start w:val="1"/>
+      <w:numFmt w:val="decimal"/>
+      <w:lvlText w:val="%7."/>
+      <w:lvlJc w:val="left"/>
+      <w:pPr>
+        <w:ind w:left="5040" w:hanging="360"/>
+      </w:pPr>
+    </w:lvl>
+    <w:lvl w:ilvl="7" w:tplc="04090019" w:tentative="1">
+      <w:start w:val="1"/>
+      <w:numFmt w:val="lowerLetter"/>
+      <w:lvlText w:val="%8."/>
+      <w:lvlJc w:val="left"/>
+      <w:pPr>
+        <w:ind w:left="5760" w:hanging="360"/>
+      </w:pPr>
+    </w:lvl>
+    <w:lvl w:ilvl="8" w:tplc="0409001B" w:tentative="1">
+      <w:start w:val="1"/>
+      <w:numFmt w:val="lowerRoman"/>
+      <w:lvlText w:val="%9."/>
+      <w:lvlJc w:val="right"/>
+      <w:pPr>
+        <w:ind w:left="6480" w:hanging="180"/>
+      </w:pPr>
+    </w:lvl>
+  </w:abstractNum>
+  <w:abstractNum w:abstractNumId="25" w15:restartNumberingAfterBreak="0">
     <w:nsid w:val="6F49220C"/>
     <w:multiLevelType w:val="hybridMultilevel"/>
     <w:tmpl w:val="41BE83EC"/>
@@ -12874,7 +13518,7 @@
       </w:pPr>
     </w:lvl>
   </w:abstractNum>
-  <w:abstractNum w:abstractNumId="25" w15:restartNumberingAfterBreak="0">
+  <w:abstractNum w:abstractNumId="26" w15:restartNumberingAfterBreak="0">
     <w:nsid w:val="749E25BF"/>
     <w:multiLevelType w:val="hybridMultilevel"/>
     <w:tmpl w:val="41BE83EC"/>
@@ -12963,7 +13607,7 @@
       </w:pPr>
     </w:lvl>
   </w:abstractNum>
-  <w:abstractNum w:abstractNumId="26" w15:restartNumberingAfterBreak="0">
+  <w:abstractNum w:abstractNumId="27" w15:restartNumberingAfterBreak="0">
     <w:nsid w:val="74AA72CD"/>
     <w:multiLevelType w:val="hybridMultilevel"/>
     <w:tmpl w:val="E504809E"/>
@@ -13052,7 +13696,7 @@
       </w:pPr>
     </w:lvl>
   </w:abstractNum>
-  <w:abstractNum w:abstractNumId="27" w15:restartNumberingAfterBreak="0">
+  <w:abstractNum w:abstractNumId="28" w15:restartNumberingAfterBreak="0">
     <w:nsid w:val="782D1F06"/>
     <w:multiLevelType w:val="hybridMultilevel"/>
     <w:tmpl w:val="AA88C0D0"/>
@@ -13165,7 +13809,7 @@
       </w:rPr>
     </w:lvl>
   </w:abstractNum>
-  <w:abstractNum w:abstractNumId="28" w15:restartNumberingAfterBreak="0">
+  <w:abstractNum w:abstractNumId="29" w15:restartNumberingAfterBreak="0">
     <w:nsid w:val="7A5850A0"/>
     <w:multiLevelType w:val="hybridMultilevel"/>
     <w:tmpl w:val="79C88AFA"/>
@@ -13291,7 +13935,7 @@
     <w:abstractNumId w:val="3"/>
   </w:num>
   <w:num w:numId="13">
-    <w:abstractNumId w:val="28"/>
+    <w:abstractNumId w:val="29"/>
   </w:num>
   <w:num w:numId="14">
     <w:abstractNumId w:val="10"/>
@@ -13300,7 +13944,7 @@
     <w:abstractNumId w:val="1"/>
   </w:num>
   <w:num w:numId="16">
-    <w:abstractNumId w:val="26"/>
+    <w:abstractNumId w:val="27"/>
   </w:num>
   <w:num w:numId="17">
     <w:abstractNumId w:val="22"/>
@@ -13312,10 +13956,10 @@
     <w:abstractNumId w:val="14"/>
   </w:num>
   <w:num w:numId="20">
-    <w:abstractNumId w:val="25"/>
+    <w:abstractNumId w:val="26"/>
   </w:num>
   <w:num w:numId="21">
-    <w:abstractNumId w:val="24"/>
+    <w:abstractNumId w:val="25"/>
   </w:num>
   <w:num w:numId="22">
     <w:abstractNumId w:val="8"/>
@@ -13327,7 +13971,7 @@
     <w:abstractNumId w:val="15"/>
   </w:num>
   <w:num w:numId="25">
-    <w:abstractNumId w:val="27"/>
+    <w:abstractNumId w:val="28"/>
   </w:num>
   <w:num w:numId="26">
     <w:abstractNumId w:val="23"/>
@@ -13340,6 +13984,9 @@
   </w:num>
   <w:num w:numId="29">
     <w:abstractNumId w:val="7"/>
+  </w:num>
+  <w:num w:numId="30">
+    <w:abstractNumId w:val="24"/>
   </w:num>
 </w:numbering>
 </file>
@@ -14466,7 +15113,7 @@
 </file>
 
 <file path=customXml/itemProps1.xml><?xml version="1.0" encoding="utf-8"?>
-<ds:datastoreItem xmlns:ds="http://schemas.openxmlformats.org/officeDocument/2006/customXml" ds:itemID="{C205D7D3-2765-4F22-820C-0BCFB113425C}">
+<ds:datastoreItem xmlns:ds="http://schemas.openxmlformats.org/officeDocument/2006/customXml" ds:itemID="{6ACCFF6F-E96E-4BF5-AA9D-F74DE1FC6E9D}">
   <ds:schemaRefs>
     <ds:schemaRef ds:uri="http://schemas.openxmlformats.org/officeDocument/2006/bibliography"/>
   </ds:schemaRefs>

</xml_diff>